<commit_message>
Updated LSTM VAE model structure to doc
</commit_message>
<xml_diff>
--- a/Results/Model Specification.docx
+++ b/Results/Model Specification.docx
@@ -603,12 +603,12 @@
           <wp:inline distB="114300" distT="114300" distL="114300" distR="114300">
             <wp:extent cx="5731200" cy="2857500"/>
             <wp:effectExtent b="0" l="0" r="0" t="0"/>
-            <wp:docPr id="2" name="image2.png"/>
+            <wp:docPr id="3" name="image3.png"/>
             <a:graphic>
               <a:graphicData uri="http://schemas.openxmlformats.org/drawingml/2006/picture">
                 <pic:pic>
                   <pic:nvPicPr>
-                    <pic:cNvPr id="0" name="image2.png"/>
+                    <pic:cNvPr id="0" name="image3.png"/>
                     <pic:cNvPicPr preferRelativeResize="0"/>
                   </pic:nvPicPr>
                   <pic:blipFill>
@@ -700,174 +700,12 @@
         <w:rPr/>
       </w:pPr>
       <w:r>
-        <w:rPr>
-          <w:rtl w:val="0"/>
-        </w:rPr>
-        <w:t xml:space="preserve">Its harder to draw for LSTM VAE with the simple tools I have so I will describe instead of draw it out.</w:t>
-      </w:r>
-    </w:p>
-    <w:p>
-      <w:pPr>
-        <w:rPr/>
-      </w:pPr>
-      <w:r>
-        <w:rPr>
-          <w:rtl w:val="0"/>
-        </w:rPr>
-      </w:r>
-    </w:p>
-    <w:p>
-      <w:pPr>
-        <w:rPr/>
-      </w:pPr>
-      <w:r>
-        <w:rPr>
-          <w:rtl w:val="0"/>
-        </w:rPr>
-        <w:t xml:space="preserve">The input of LSTM model is the 1 categorical and 9 numeric features stated in the above section, with the time window frame, t=5. So the input is dim is (5,10). </w:t>
-      </w:r>
-    </w:p>
-    <w:p>
-      <w:pPr>
-        <w:rPr/>
-      </w:pPr>
-      <w:r>
-        <w:rPr>
-          <w:rtl w:val="0"/>
-        </w:rPr>
-        <w:t xml:space="preserve">It will then be connected to a 25-dim LSTM layer with return_sequence=False, so it will be a latent vector. The vector will then be fully connected to 1 layer then to the 2*dim=15 latent vector to be the represent the latent space mean and standard deviation. </w:t>
-      </w:r>
-    </w:p>
-    <w:p>
-      <w:pPr>
-        <w:rPr/>
-      </w:pPr>
-      <w:r>
-        <w:rPr>
-          <w:rtl w:val="0"/>
-        </w:rPr>
-      </w:r>
-    </w:p>
-    <w:p>
-      <w:pPr>
-        <w:rPr/>
-      </w:pPr>
-      <w:r>
-        <w:rPr>
-          <w:rtl w:val="0"/>
-        </w:rPr>
-        <w:t xml:space="preserve">We will then draw samples from the latent space with dim=15, and will go through Repeat vector layer then the LSTM and Dense layer to try to reproduce the input.</w:t>
-      </w:r>
-    </w:p>
-    <w:p>
-      <w:pPr>
-        <w:rPr/>
-      </w:pPr>
-      <w:r>
-        <w:rPr>
-          <w:rtl w:val="0"/>
-        </w:rPr>
-      </w:r>
-    </w:p>
-    <w:p>
-      <w:pPr>
-        <w:rPr/>
-      </w:pPr>
-      <w:r>
-        <w:rPr>
-          <w:rtl w:val="0"/>
-        </w:rPr>
-        <w:t xml:space="preserve">Same as the VAE model, we will draw samples from the latent space mean and std to use as input of the final Football Racing Model.</w:t>
-      </w:r>
-    </w:p>
-    <w:p>
-      <w:pPr>
-        <w:rPr/>
-      </w:pPr>
-      <w:r>
-        <w:rPr>
-          <w:rtl w:val="0"/>
-        </w:rPr>
-      </w:r>
-    </w:p>
-    <w:p>
-      <w:pPr>
-        <w:rPr/>
-      </w:pPr>
-      <w:r>
-        <w:rPr>
-          <w:rtl w:val="0"/>
-        </w:rPr>
-        <w:t xml:space="preserve">It is build with lower section data (aka ‘x2’ data only)</w:t>
-      </w:r>
-    </w:p>
-    <w:p>
-      <w:pPr>
-        <w:rPr/>
-      </w:pPr>
-      <w:r>
-        <w:rPr>
-          <w:rtl w:val="0"/>
-        </w:rPr>
-      </w:r>
-    </w:p>
-    <w:p>
-      <w:pPr>
-        <w:rPr/>
-      </w:pPr>
-      <w:r>
-        <w:rPr>
-          <w:rtl w:val="0"/>
-        </w:rPr>
-        <w:t xml:space="preserve">(Remarks: the input data of the model is a 3-d array with dimension: (# of train records, time-window, # features) = (1980, 5, 10) in training.</w:t>
-      </w:r>
-    </w:p>
-    <w:p>
-      <w:pPr>
-        <w:rPr/>
-      </w:pPr>
-      <w:r>
-        <w:rPr>
-          <w:rtl w:val="0"/>
-        </w:rPr>
-        <w:t xml:space="preserve">Note that the time window is chosen to be 5 as we would like to use the previous 5 games' expectation vs actual performance difference to feed into the model to learn such that we will not lose a lot of data. More can be discussed in the presentation if interested.</w:t>
-      </w:r>
-    </w:p>
-    <w:p>
-      <w:pPr>
-        <w:rPr/>
-      </w:pPr>
-      <w:r>
-        <w:rPr>
-          <w:rtl w:val="0"/>
-        </w:rPr>
-      </w:r>
-    </w:p>
-    <w:p>
-      <w:pPr>
-        <w:rPr>
-          <w:b w:val="1"/>
-        </w:rPr>
-      </w:pPr>
-      <w:r>
-        <w:rPr>
-          <w:b w:val="1"/>
-          <w:rtl w:val="0"/>
-        </w:rPr>
-        <w:t xml:space="preserve">Football Racing Model Structure:</w:t>
-      </w:r>
-    </w:p>
-    <w:p>
-      <w:pPr>
-        <w:rPr/>
-      </w:pPr>
-      <w:r>
         <w:rPr/>
         <w:drawing>
           <wp:inline distB="114300" distT="114300" distL="114300" distR="114300">
-            <wp:extent cx="5731200" cy="3213100"/>
+            <wp:extent cx="5731200" cy="3136900"/>
             <wp:effectExtent b="0" l="0" r="0" t="0"/>
-            <wp:docPr id="1" name="image1.png"/>
+            <wp:docPr id="2" name="image1.png"/>
             <a:graphic>
               <a:graphicData uri="http://schemas.openxmlformats.org/drawingml/2006/picture">
                 <pic:pic>
@@ -877,6 +715,202 @@
                   </pic:nvPicPr>
                   <pic:blipFill>
                     <a:blip r:embed="rId7"/>
+                    <a:srcRect b="0" l="0" r="0" t="0"/>
+                    <a:stretch>
+                      <a:fillRect/>
+                    </a:stretch>
+                  </pic:blipFill>
+                  <pic:spPr>
+                    <a:xfrm>
+                      <a:off x="0" y="0"/>
+                      <a:ext cx="5731200" cy="3136900"/>
+                    </a:xfrm>
+                    <a:prstGeom prst="rect"/>
+                    <a:ln/>
+                  </pic:spPr>
+                </pic:pic>
+              </a:graphicData>
+            </a:graphic>
+          </wp:inline>
+        </w:drawing>
+      </w:r>
+      <w:r>
+        <w:rPr>
+          <w:rtl w:val="0"/>
+        </w:rPr>
+      </w:r>
+    </w:p>
+    <w:p>
+      <w:pPr>
+        <w:rPr/>
+      </w:pPr>
+      <w:r>
+        <w:rPr>
+          <w:rtl w:val="0"/>
+        </w:rPr>
+      </w:r>
+    </w:p>
+    <w:p>
+      <w:pPr>
+        <w:rPr/>
+      </w:pPr>
+      <w:r>
+        <w:rPr>
+          <w:rtl w:val="0"/>
+        </w:rPr>
+        <w:t xml:space="preserve">The input of LSTM model is the 1 categorical and 9 numeric features stated in the above section, with the time window frame, t=5. So the input is dim is (5,10). </w:t>
+      </w:r>
+    </w:p>
+    <w:p>
+      <w:pPr>
+        <w:rPr/>
+      </w:pPr>
+      <w:r>
+        <w:rPr>
+          <w:rtl w:val="0"/>
+        </w:rPr>
+        <w:t xml:space="preserve">It will then be connected to a 25-dim LSTM layer with return_sequence=False, so it will be a latent vector. The vector will then be fully connected to 1 layer then to the 2*dim=15 latent vector to be the representation of the latent space mean and standard deviation. </w:t>
+      </w:r>
+    </w:p>
+    <w:p>
+      <w:pPr>
+        <w:rPr/>
+      </w:pPr>
+      <w:r>
+        <w:rPr>
+          <w:rtl w:val="0"/>
+        </w:rPr>
+      </w:r>
+    </w:p>
+    <w:p>
+      <w:pPr>
+        <w:rPr/>
+      </w:pPr>
+      <w:r>
+        <w:rPr>
+          <w:rtl w:val="0"/>
+        </w:rPr>
+        <w:t xml:space="preserve">We will then draw samples from the latent space with dim=15, and will go through Repeat vector layer then the LSTM and Dense layer to try to reproduce the input.</w:t>
+      </w:r>
+    </w:p>
+    <w:p>
+      <w:pPr>
+        <w:rPr/>
+      </w:pPr>
+      <w:r>
+        <w:rPr>
+          <w:rtl w:val="0"/>
+        </w:rPr>
+      </w:r>
+    </w:p>
+    <w:p>
+      <w:pPr>
+        <w:rPr/>
+      </w:pPr>
+      <w:r>
+        <w:rPr>
+          <w:rtl w:val="0"/>
+        </w:rPr>
+        <w:t xml:space="preserve">Same as the VAE model, we will draw samples from the latent space mean and std to use as input of the final Football Racing Model.</w:t>
+      </w:r>
+    </w:p>
+    <w:p>
+      <w:pPr>
+        <w:rPr/>
+      </w:pPr>
+      <w:r>
+        <w:rPr>
+          <w:rtl w:val="0"/>
+        </w:rPr>
+      </w:r>
+    </w:p>
+    <w:p>
+      <w:pPr>
+        <w:rPr/>
+      </w:pPr>
+      <w:r>
+        <w:rPr>
+          <w:rtl w:val="0"/>
+        </w:rPr>
+        <w:t xml:space="preserve">It is build with lower section data (aka ‘x2’ data only)</w:t>
+      </w:r>
+    </w:p>
+    <w:p>
+      <w:pPr>
+        <w:rPr/>
+      </w:pPr>
+      <w:r>
+        <w:rPr>
+          <w:rtl w:val="0"/>
+        </w:rPr>
+      </w:r>
+    </w:p>
+    <w:p>
+      <w:pPr>
+        <w:rPr/>
+      </w:pPr>
+      <w:r>
+        <w:rPr>
+          <w:rtl w:val="0"/>
+        </w:rPr>
+        <w:t xml:space="preserve">(Remarks: the input data of the model is a 3-d array with dimension: (# of train records, time-window, # features) = (1980, 5, 10) in training.</w:t>
+      </w:r>
+    </w:p>
+    <w:p>
+      <w:pPr>
+        <w:rPr/>
+      </w:pPr>
+      <w:r>
+        <w:rPr>
+          <w:rtl w:val="0"/>
+        </w:rPr>
+        <w:t xml:space="preserve">Note that the time window is chosen to be 5 as we would like to use the previous 5 games' expectation vs actual performance difference to feed into the model to learn such that we will not lose a lot of data. More can be discussed in the presentation if interested.</w:t>
+      </w:r>
+    </w:p>
+    <w:p>
+      <w:pPr>
+        <w:rPr/>
+      </w:pPr>
+      <w:r>
+        <w:rPr>
+          <w:rtl w:val="0"/>
+        </w:rPr>
+      </w:r>
+    </w:p>
+    <w:p>
+      <w:pPr>
+        <w:rPr>
+          <w:b w:val="1"/>
+        </w:rPr>
+      </w:pPr>
+      <w:r>
+        <w:rPr>
+          <w:b w:val="1"/>
+          <w:rtl w:val="0"/>
+        </w:rPr>
+        <w:t xml:space="preserve">Football Racing Model Structure:</w:t>
+      </w:r>
+    </w:p>
+    <w:p>
+      <w:pPr>
+        <w:rPr/>
+      </w:pPr>
+      <w:r>
+        <w:rPr/>
+        <w:drawing>
+          <wp:inline distB="114300" distT="114300" distL="114300" distR="114300">
+            <wp:extent cx="5731200" cy="3213100"/>
+            <wp:effectExtent b="0" l="0" r="0" t="0"/>
+            <wp:docPr id="1" name="image2.png"/>
+            <a:graphic>
+              <a:graphicData uri="http://schemas.openxmlformats.org/drawingml/2006/picture">
+                <pic:pic>
+                  <pic:nvPicPr>
+                    <pic:cNvPr id="0" name="image2.png"/>
+                    <pic:cNvPicPr preferRelativeResize="0"/>
+                  </pic:nvPicPr>
+                  <pic:blipFill>
+                    <a:blip r:embed="rId8"/>
                     <a:srcRect b="0" l="0" r="0" t="0"/>
                     <a:stretch>
                       <a:fillRect/>
@@ -895,6 +929,43 @@
             </a:graphic>
           </wp:inline>
         </w:drawing>
+      </w:r>
+      <w:r>
+        <w:rPr>
+          <w:rtl w:val="0"/>
+        </w:rPr>
+      </w:r>
+    </w:p>
+    <w:p>
+      <w:pPr>
+        <w:rPr/>
+      </w:pPr>
+      <w:r>
+        <w:rPr>
+          <w:rtl w:val="0"/>
+        </w:rPr>
+        <w:t xml:space="preserve">We sample from the VAE and LSTM-VAE encoder models’ latent space and pass through a fully connected NN with 3 outputs (Win/Draw/Lose).</w:t>
+      </w:r>
+    </w:p>
+    <w:p>
+      <w:pPr>
+        <w:rPr/>
+      </w:pPr>
+      <w:r>
+        <w:rPr>
+          <w:rtl w:val="0"/>
+        </w:rPr>
+      </w:r>
+    </w:p>
+    <w:p>
+      <w:pPr>
+        <w:rPr/>
+      </w:pPr>
+      <w:r>
+        <w:rPr>
+          <w:rtl w:val="0"/>
+        </w:rPr>
+        <w:t xml:space="preserve">Note that the model will output a diff result every time as the input is not static and samples are drawn from latent space. We will be able to leverage this property to estimate how certain our model prediction is for each incident. This will be further discussed in the report side.</w:t>
       </w:r>
       <w:r>
         <w:rPr>

</xml_diff>